<commit_message>
Fix issues with DOCX lists
</commit_message>
<xml_diff>
--- a/test-files/DOCX 1.docx
+++ b/test-files/DOCX 1.docx
@@ -343,6 +343,21 @@
           <w:lang w:val="en-US"/>
         </w:rPr>
         <w:t xml:space="preserve"> </w:t>
+      </w:r>
+      <w:r>
+        <w:rPr>
+          <w:rFonts w:eastAsia="Times New Roman"/>
+          <w:position w:val="-10"/>
+          <w:lang w:val="en-US"/>
+        </w:rPr>
+        <w:t>position</w:t>
+      </w:r>
+      <w:r>
+        <w:rPr>
+          <w:rFonts w:eastAsia="Times New Roman"/>
+          <w:lang w:val="en-US"/>
+        </w:rPr>
+        <w:t xml:space="preserve">, </w:t>
       </w:r>
       <w:r>
         <w:rPr>
@@ -1918,7 +1933,7 @@
           <v:shape id="_x0000_i1025" type="#_x0000_t75" style="width:352.1pt;height:153.55pt" o:ole="">
             <v:imagedata r:id="rId12" o:title=""/>
           </v:shape>
-          <o:OLEObject Type="Embed" ProgID="Excel.Sheet.12" ShapeID="_x0000_i1025" DrawAspect="Content" ObjectID="_1809016767" r:id="rId13"/>
+          <o:OLEObject Type="Embed" ProgID="Excel.Sheet.12" ShapeID="_x0000_i1025" DrawAspect="Content" ObjectID="_1815694392" r:id="rId13"/>
         </w:object>
       </w:r>
     </w:p>
@@ -4727,6 +4742,7 @@
     <w:rsid w:val="009D2224"/>
     <w:rsid w:val="00B20267"/>
     <w:rsid w:val="00D86922"/>
+    <w:rsid w:val="00EF5DAE"/>
     <w:rsid w:val="00F46713"/>
   </w:rsids>
   <m:mathPr>

</xml_diff>